<commit_message>
Modify the detailed cleaned combine data Several calm has not been corrected right. Done now.
</commit_message>
<xml_diff>
--- a/Meeting minutes 8-2.docx
+++ b/Meeting minutes 8-2.docx
@@ -145,13 +145,7 @@
         <w:t>: average accuracy comparison</w:t>
       </w:r>
     </w:p>
-    <w:p>
-      <w:pPr>
-        <w:rPr>
-          <w:rFonts w:hint="eastAsia"/>
-        </w:rPr>
-      </w:pPr>
-    </w:p>
+    <w:p/>
     <w:p>
       <w:r>
         <w:rPr>
@@ -166,14 +160,14 @@
     <w:tbl>
       <w:tblPr>
         <w:tblStyle w:val="TableGrid"/>
-        <w:tblW w:w="0" w:type="auto"/>
+        <w:tblW w:w="14454" w:type="dxa"/>
         <w:tblLook w:val="04A0" w:firstRow="1" w:lastRow="0" w:firstColumn="1" w:lastColumn="0" w:noHBand="0" w:noVBand="1"/>
       </w:tblPr>
       <w:tblGrid>
         <w:gridCol w:w="4673"/>
         <w:gridCol w:w="4536"/>
-        <w:gridCol w:w="2126"/>
-        <w:gridCol w:w="2268"/>
+        <w:gridCol w:w="992"/>
+        <w:gridCol w:w="4253"/>
       </w:tblGrid>
       <w:tr>
         <w:tc>
@@ -181,51 +175,36 @@
             <w:tcW w:w="4673" w:type="dxa"/>
           </w:tcPr>
           <w:p>
-            <w:pPr>
+            <w:r>
+              <w:t>Model 1: Regression Model</w:t>
+            </w:r>
+          </w:p>
+        </w:tc>
+        <w:tc>
+          <w:tcPr>
+            <w:tcW w:w="4536" w:type="dxa"/>
+          </w:tcPr>
+          <w:p>
+            <w:r>
               <w:rPr>
                 <w:rFonts w:hint="eastAsia"/>
               </w:rPr>
-            </w:pPr>
-            <w:r>
-              <w:t>Model 1: Regression Model</w:t>
-            </w:r>
-          </w:p>
-        </w:tc>
-        <w:tc>
-          <w:tcPr>
-            <w:tcW w:w="4536" w:type="dxa"/>
-          </w:tcPr>
-          <w:p>
-            <w:pPr>
+              <w:t>M</w:t>
+            </w:r>
+            <w:r>
+              <w:t>odel 2: Classification model</w:t>
+            </w:r>
+          </w:p>
+        </w:tc>
+        <w:tc>
+          <w:tcPr>
+            <w:tcW w:w="992" w:type="dxa"/>
+          </w:tcPr>
+          <w:p>
+            <w:r>
               <w:rPr>
                 <w:rFonts w:hint="eastAsia"/>
               </w:rPr>
-            </w:pPr>
-            <w:r>
-              <w:rPr>
-                <w:rFonts w:hint="eastAsia"/>
-              </w:rPr>
-              <w:t>M</w:t>
-            </w:r>
-            <w:r>
-              <w:t>odel 2: Classification model</w:t>
-            </w:r>
-          </w:p>
-        </w:tc>
-        <w:tc>
-          <w:tcPr>
-            <w:tcW w:w="2126" w:type="dxa"/>
-          </w:tcPr>
-          <w:p>
-            <w:pPr>
-              <w:rPr>
-                <w:rFonts w:hint="eastAsia"/>
-              </w:rPr>
-            </w:pPr>
-            <w:r>
-              <w:rPr>
-                <w:rFonts w:hint="eastAsia"/>
-              </w:rPr>
               <w:t>D</w:t>
             </w:r>
             <w:r>
@@ -235,15 +214,9 @@
         </w:tc>
         <w:tc>
           <w:tcPr>
-            <w:tcW w:w="2268" w:type="dxa"/>
-          </w:tcPr>
-          <w:p>
-            <w:pPr>
-              <w:rPr>
-                <w:rFonts w:hint="eastAsia"/>
-              </w:rPr>
-            </w:pPr>
-          </w:p>
+            <w:tcW w:w="4253" w:type="dxa"/>
+          </w:tcPr>
+          <w:p/>
         </w:tc>
       </w:tr>
       <w:tr>
@@ -274,94 +247,127 @@
             </w:r>
           </w:p>
           <w:p>
+            <w:r>
+              <w:t>Combine 2 data set together.</w:t>
+            </w:r>
+          </w:p>
+        </w:tc>
+        <w:tc>
+          <w:tcPr>
+            <w:tcW w:w="4536" w:type="dxa"/>
+          </w:tcPr>
+          <w:p>
+            <w:r>
+              <w:rPr>
+                <w:rFonts w:hint="eastAsia"/>
+              </w:rPr>
+              <w:t>O</w:t>
+            </w:r>
+            <w:r>
+              <w:t>utput: Highest price category for each day</w:t>
+            </w:r>
+          </w:p>
+          <w:p>
+            <w:r>
+              <w:rPr>
+                <w:rFonts w:hint="eastAsia"/>
+              </w:rPr>
+              <w:t>F</w:t>
+            </w:r>
+            <w:r>
+              <w:t>eatures: All features</w:t>
+            </w:r>
+          </w:p>
+          <w:p>
+            <w:r>
+              <w:rPr>
+                <w:rFonts w:hint="eastAsia"/>
+              </w:rPr>
+              <w:t>C</w:t>
+            </w:r>
+            <w:r>
+              <w:t>ombine 2 dataset together</w:t>
+            </w:r>
+          </w:p>
+        </w:tc>
+        <w:tc>
+          <w:tcPr>
+            <w:tcW w:w="992" w:type="dxa"/>
+          </w:tcPr>
+          <w:p>
+            <w:r>
+              <w:t>Wed</w:t>
+            </w:r>
+          </w:p>
+        </w:tc>
+        <w:tc>
+          <w:tcPr>
+            <w:tcW w:w="4253" w:type="dxa"/>
+          </w:tcPr>
+          <w:p>
             <w:pPr>
+              <w:pStyle w:val="ListParagraph"/>
+              <w:numPr>
+                <w:ilvl w:val="0"/>
+                <w:numId w:val="2"/>
+              </w:numPr>
+              <w:ind w:firstLineChars="0"/>
+            </w:pPr>
+            <w:r>
+              <w:t>Fill them by some judgement (correlation)</w:t>
+            </w:r>
+            <w:r>
               <w:rPr>
                 <w:rFonts w:hint="eastAsia"/>
               </w:rPr>
+              <w:t>-</w:t>
+            </w:r>
+            <w:r>
+              <w:t>S</w:t>
+            </w:r>
+            <w:r>
+              <w:rPr>
+                <w:rFonts w:hint="eastAsia"/>
+              </w:rPr>
+              <w:t>ean</w:t>
+            </w:r>
+            <w:r>
+              <w:t xml:space="preserve"> </w:t>
+            </w:r>
+          </w:p>
+          <w:p>
+            <w:pPr>
+              <w:pStyle w:val="ListParagraph"/>
+              <w:numPr>
+                <w:ilvl w:val="0"/>
+                <w:numId w:val="2"/>
+              </w:numPr>
+              <w:ind w:firstLineChars="0"/>
             </w:pPr>
-            <w:r>
-              <w:t>Combine 2 data set together.</w:t>
-            </w:r>
-          </w:p>
-        </w:tc>
-        <w:tc>
-          <w:tcPr>
-            <w:tcW w:w="4536" w:type="dxa"/>
-          </w:tcPr>
+            <w:proofErr w:type="spellStart"/>
+            <w:r>
+              <w:t>Simplefill</w:t>
+            </w:r>
+            <w:proofErr w:type="spellEnd"/>
+          </w:p>
           <w:p>
             <w:pPr>
+              <w:pStyle w:val="ListParagraph"/>
+              <w:numPr>
+                <w:ilvl w:val="0"/>
+                <w:numId w:val="2"/>
+              </w:numPr>
+              <w:ind w:firstLineChars="0"/>
+            </w:pPr>
+            <w:r>
               <w:rPr>
                 <w:rFonts w:hint="eastAsia"/>
               </w:rPr>
-            </w:pPr>
-            <w:r>
-              <w:rPr>
-                <w:rFonts w:hint="eastAsia"/>
-              </w:rPr>
-              <w:t>O</w:t>
-            </w:r>
-            <w:r>
-              <w:t>utput: Highest price category for each day</w:t>
-            </w:r>
-          </w:p>
-          <w:p>
-            <w:pPr>
-              <w:rPr>
-                <w:rFonts w:hint="eastAsia"/>
-              </w:rPr>
-            </w:pPr>
-            <w:r>
-              <w:rPr>
-                <w:rFonts w:hint="eastAsia"/>
-              </w:rPr>
-              <w:t>F</w:t>
-            </w:r>
-            <w:r>
-              <w:t>eatures: All features</w:t>
-            </w:r>
-          </w:p>
-          <w:p>
-            <w:pPr>
-              <w:rPr>
-                <w:rFonts w:hint="eastAsia"/>
-              </w:rPr>
-            </w:pPr>
-            <w:r>
-              <w:rPr>
-                <w:rFonts w:hint="eastAsia"/>
-              </w:rPr>
-              <w:t>C</w:t>
-            </w:r>
-            <w:r>
-              <w:t>ombine 2 dataset together</w:t>
-            </w:r>
-          </w:p>
-        </w:tc>
-        <w:tc>
-          <w:tcPr>
-            <w:tcW w:w="2126" w:type="dxa"/>
-          </w:tcPr>
-          <w:p>
-            <w:pPr>
-              <w:rPr>
-                <w:rFonts w:hint="eastAsia"/>
-              </w:rPr>
-            </w:pPr>
-            <w:r>
-              <w:t>Wed</w:t>
-            </w:r>
-          </w:p>
-        </w:tc>
-        <w:tc>
-          <w:tcPr>
-            <w:tcW w:w="2268" w:type="dxa"/>
-          </w:tcPr>
-          <w:p>
-            <w:pPr>
-              <w:rPr>
-                <w:rFonts w:hint="eastAsia"/>
-              </w:rPr>
-            </w:pPr>
+              <w:t>D</w:t>
+            </w:r>
+            <w:r>
+              <w:t>elete Null rows (6 rows)</w:t>
+            </w:r>
           </w:p>
         </w:tc>
       </w:tr>
@@ -373,60 +379,165 @@
           <w:p>
             <w:pPr>
               <w:rPr>
+                <w:color w:val="FF0000"/>
+              </w:rPr>
+            </w:pPr>
+            <w:r>
+              <w:rPr>
+                <w:color w:val="FF0000"/>
+              </w:rPr>
+              <w:t>Feature selection</w:t>
+            </w:r>
+          </w:p>
+        </w:tc>
+        <w:tc>
+          <w:tcPr>
+            <w:tcW w:w="4536" w:type="dxa"/>
+          </w:tcPr>
+          <w:p>
+            <w:pPr>
+              <w:rPr>
+                <w:color w:val="FF0000"/>
+              </w:rPr>
+            </w:pPr>
+            <w:r>
+              <w:rPr>
+                <w:color w:val="FF0000"/>
+              </w:rPr>
+              <w:t>Feature selection</w:t>
+            </w:r>
+          </w:p>
+        </w:tc>
+        <w:tc>
+          <w:tcPr>
+            <w:tcW w:w="992" w:type="dxa"/>
+          </w:tcPr>
+          <w:p/>
+        </w:tc>
+        <w:tc>
+          <w:tcPr>
+            <w:tcW w:w="4253" w:type="dxa"/>
+          </w:tcPr>
+          <w:p/>
+        </w:tc>
+      </w:tr>
+      <w:tr>
+        <w:tc>
+          <w:tcPr>
+            <w:tcW w:w="4673" w:type="dxa"/>
+          </w:tcPr>
+          <w:p>
+            <w:pPr>
+              <w:rPr>
+                <w:color w:val="FF0000"/>
+              </w:rPr>
+            </w:pPr>
+            <w:r>
+              <w:rPr>
                 <w:rFonts w:hint="eastAsia"/>
                 <w:color w:val="FF0000"/>
               </w:rPr>
+              <w:t>L</w:t>
+            </w:r>
+            <w:r>
+              <w:rPr>
+                <w:color w:val="FF0000"/>
+              </w:rPr>
+              <w:t>inear regression:</w:t>
+            </w:r>
+          </w:p>
+        </w:tc>
+        <w:tc>
+          <w:tcPr>
+            <w:tcW w:w="4536" w:type="dxa"/>
+          </w:tcPr>
+          <w:p>
+            <w:r>
+              <w:rPr>
+                <w:rFonts w:hint="eastAsia"/>
+              </w:rPr>
+              <w:t>K</w:t>
+            </w:r>
+            <w:r>
+              <w:t>NN or Decision tree for classification</w:t>
+            </w:r>
+          </w:p>
+        </w:tc>
+        <w:tc>
+          <w:tcPr>
+            <w:tcW w:w="992" w:type="dxa"/>
+          </w:tcPr>
+          <w:p/>
+        </w:tc>
+        <w:tc>
+          <w:tcPr>
+            <w:tcW w:w="4253" w:type="dxa"/>
+          </w:tcPr>
+          <w:p/>
+        </w:tc>
+      </w:tr>
+      <w:tr>
+        <w:tc>
+          <w:tcPr>
+            <w:tcW w:w="4673" w:type="dxa"/>
+          </w:tcPr>
+          <w:p>
+            <w:pPr>
+              <w:rPr>
+                <w:color w:val="FF0000"/>
+              </w:rPr>
             </w:pPr>
             <w:r>
-              <w:rPr>
-                <w:color w:val="FF0000"/>
-              </w:rPr>
-              <w:t>Feature selection</w:t>
-            </w:r>
-          </w:p>
-        </w:tc>
-        <w:tc>
-          <w:tcPr>
-            <w:tcW w:w="4536" w:type="dxa"/>
-          </w:tcPr>
-          <w:p>
-            <w:pPr>
               <w:rPr>
                 <w:rFonts w:hint="eastAsia"/>
                 <w:color w:val="FF0000"/>
               </w:rPr>
-            </w:pPr>
+              <w:t>S</w:t>
+            </w:r>
             <w:r>
               <w:rPr>
                 <w:color w:val="FF0000"/>
               </w:rPr>
-              <w:t>Feature selection</w:t>
-            </w:r>
-          </w:p>
-        </w:tc>
-        <w:tc>
-          <w:tcPr>
-            <w:tcW w:w="2126" w:type="dxa"/>
-          </w:tcPr>
-          <w:p>
-            <w:pPr>
+              <w:t>plit the model, K-fold method</w:t>
+            </w:r>
+            <w:r>
+              <w:rPr>
+                <w:color w:val="FF0000"/>
+              </w:rPr>
+              <w:t>(parameter)</w:t>
+            </w:r>
+          </w:p>
+        </w:tc>
+        <w:tc>
+          <w:tcPr>
+            <w:tcW w:w="4536" w:type="dxa"/>
+          </w:tcPr>
+          <w:p>
+            <w:r>
               <w:rPr>
                 <w:rFonts w:hint="eastAsia"/>
               </w:rPr>
-            </w:pPr>
-          </w:p>
-        </w:tc>
-        <w:tc>
-          <w:tcPr>
-            <w:tcW w:w="2268" w:type="dxa"/>
-          </w:tcPr>
-          <w:p>
-            <w:pPr>
-              <w:rPr>
-                <w:rFonts w:hint="eastAsia"/>
-              </w:rPr>
-            </w:pPr>
-          </w:p>
+              <w:t>S</w:t>
+            </w:r>
+            <w:r>
+              <w:t>plit the dataset, K-fold method</w:t>
+            </w:r>
+            <w:r>
+              <w:t>(parameter)</w:t>
+            </w:r>
+          </w:p>
+        </w:tc>
+        <w:tc>
+          <w:tcPr>
+            <w:tcW w:w="992" w:type="dxa"/>
+          </w:tcPr>
+          <w:p/>
+        </w:tc>
+        <w:tc>
+          <w:tcPr>
+            <w:tcW w:w="4253" w:type="dxa"/>
+          </w:tcPr>
+          <w:p/>
         </w:tc>
       </w:tr>
       <w:tr>
@@ -437,176 +548,26 @@
           <w:p>
             <w:pPr>
               <w:rPr>
+                <w:color w:val="FF0000"/>
+              </w:rPr>
+            </w:pPr>
+            <w:r>
+              <w:rPr>
+                <w:color w:val="FF0000"/>
+              </w:rPr>
+              <w:t>Run to see the average accuracy.</w:t>
+            </w:r>
+          </w:p>
+        </w:tc>
+        <w:tc>
+          <w:tcPr>
+            <w:tcW w:w="4536" w:type="dxa"/>
+          </w:tcPr>
+          <w:p>
+            <w:r>
+              <w:rPr>
                 <w:rFonts w:hint="eastAsia"/>
               </w:rPr>
-            </w:pPr>
-            <w:r>
-              <w:rPr>
-                <w:rFonts w:hint="eastAsia"/>
-              </w:rPr>
-              <w:t>L</w:t>
-            </w:r>
-            <w:r>
-              <w:t>ine</w:t>
-            </w:r>
-            <w:r>
-              <w:t>ar</w:t>
-            </w:r>
-            <w:r>
-              <w:t xml:space="preserve"> regression:</w:t>
-            </w:r>
-          </w:p>
-        </w:tc>
-        <w:tc>
-          <w:tcPr>
-            <w:tcW w:w="4536" w:type="dxa"/>
-          </w:tcPr>
-          <w:p>
-            <w:pPr>
-              <w:rPr>
-                <w:rFonts w:hint="eastAsia"/>
-              </w:rPr>
-            </w:pPr>
-            <w:r>
-              <w:rPr>
-                <w:rFonts w:hint="eastAsia"/>
-              </w:rPr>
-              <w:t>K</w:t>
-            </w:r>
-            <w:r>
-              <w:t>NN or Decision tree for classification</w:t>
-            </w:r>
-          </w:p>
-        </w:tc>
-        <w:tc>
-          <w:tcPr>
-            <w:tcW w:w="2126" w:type="dxa"/>
-          </w:tcPr>
-          <w:p>
-            <w:pPr>
-              <w:rPr>
-                <w:rFonts w:hint="eastAsia"/>
-              </w:rPr>
-            </w:pPr>
-          </w:p>
-        </w:tc>
-        <w:tc>
-          <w:tcPr>
-            <w:tcW w:w="2268" w:type="dxa"/>
-          </w:tcPr>
-          <w:p>
-            <w:pPr>
-              <w:rPr>
-                <w:rFonts w:hint="eastAsia"/>
-              </w:rPr>
-            </w:pPr>
-          </w:p>
-        </w:tc>
-      </w:tr>
-      <w:tr>
-        <w:tc>
-          <w:tcPr>
-            <w:tcW w:w="4673" w:type="dxa"/>
-          </w:tcPr>
-          <w:p>
-            <w:pPr>
-              <w:rPr>
-                <w:rFonts w:hint="eastAsia"/>
-              </w:rPr>
-            </w:pPr>
-            <w:r>
-              <w:rPr>
-                <w:rFonts w:hint="eastAsia"/>
-              </w:rPr>
-              <w:t>S</w:t>
-            </w:r>
-            <w:r>
-              <w:t>plit the model, K-fold method</w:t>
-            </w:r>
-            <w:r>
-              <w:t>(parameter)</w:t>
-            </w:r>
-          </w:p>
-        </w:tc>
-        <w:tc>
-          <w:tcPr>
-            <w:tcW w:w="4536" w:type="dxa"/>
-          </w:tcPr>
-          <w:p>
-            <w:pPr>
-              <w:rPr>
-                <w:rFonts w:hint="eastAsia"/>
-              </w:rPr>
-            </w:pPr>
-            <w:r>
-              <w:rPr>
-                <w:rFonts w:hint="eastAsia"/>
-              </w:rPr>
-              <w:t>S</w:t>
-            </w:r>
-            <w:r>
-              <w:t>plit the dataset, K-fold method</w:t>
-            </w:r>
-            <w:r>
-              <w:t>(parameter)</w:t>
-            </w:r>
-          </w:p>
-        </w:tc>
-        <w:tc>
-          <w:tcPr>
-            <w:tcW w:w="2126" w:type="dxa"/>
-          </w:tcPr>
-          <w:p>
-            <w:pPr>
-              <w:rPr>
-                <w:rFonts w:hint="eastAsia"/>
-              </w:rPr>
-            </w:pPr>
-          </w:p>
-        </w:tc>
-        <w:tc>
-          <w:tcPr>
-            <w:tcW w:w="2268" w:type="dxa"/>
-          </w:tcPr>
-          <w:p>
-            <w:pPr>
-              <w:rPr>
-                <w:rFonts w:hint="eastAsia"/>
-              </w:rPr>
-            </w:pPr>
-          </w:p>
-        </w:tc>
-      </w:tr>
-      <w:tr>
-        <w:tc>
-          <w:tcPr>
-            <w:tcW w:w="4673" w:type="dxa"/>
-          </w:tcPr>
-          <w:p>
-            <w:pPr>
-              <w:rPr>
-                <w:rFonts w:hint="eastAsia"/>
-              </w:rPr>
-            </w:pPr>
-            <w:r>
-              <w:t>Run to see the average accuracy.</w:t>
-            </w:r>
-          </w:p>
-        </w:tc>
-        <w:tc>
-          <w:tcPr>
-            <w:tcW w:w="4536" w:type="dxa"/>
-          </w:tcPr>
-          <w:p>
-            <w:pPr>
-              <w:rPr>
-                <w:rFonts w:hint="eastAsia"/>
-              </w:rPr>
-            </w:pPr>
-            <w:r>
-              <w:rPr>
-                <w:rFonts w:hint="eastAsia"/>
-              </w:rPr>
               <w:t>R</w:t>
             </w:r>
             <w:r>
@@ -616,37 +577,19 @@
         </w:tc>
         <w:tc>
           <w:tcPr>
-            <w:tcW w:w="2126" w:type="dxa"/>
-          </w:tcPr>
-          <w:p>
-            <w:pPr>
-              <w:rPr>
-                <w:rFonts w:hint="eastAsia"/>
-              </w:rPr>
-            </w:pPr>
-          </w:p>
-        </w:tc>
-        <w:tc>
-          <w:tcPr>
-            <w:tcW w:w="2268" w:type="dxa"/>
-          </w:tcPr>
-          <w:p>
-            <w:pPr>
-              <w:rPr>
-                <w:rFonts w:hint="eastAsia"/>
-              </w:rPr>
-            </w:pPr>
-          </w:p>
+            <w:tcW w:w="992" w:type="dxa"/>
+          </w:tcPr>
+          <w:p/>
+        </w:tc>
+        <w:tc>
+          <w:tcPr>
+            <w:tcW w:w="4253" w:type="dxa"/>
+          </w:tcPr>
+          <w:p/>
         </w:tc>
       </w:tr>
     </w:tbl>
-    <w:p>
-      <w:pPr>
-        <w:rPr>
-          <w:rFonts w:hint="eastAsia"/>
-        </w:rPr>
-      </w:pPr>
-    </w:p>
+    <w:p/>
     <w:p/>
     <w:p>
       <w:r>
@@ -656,32 +599,11 @@
         <w:t>C</w:t>
       </w:r>
       <w:r>
-        <w:t xml:space="preserve">lean method: 1. Fill them by some judgement (correlation)   </w:t>
-      </w:r>
-    </w:p>
-    <w:p>
-      <w:pPr>
-        <w:ind w:firstLineChars="650" w:firstLine="1365"/>
-      </w:pPr>
-      <w:r>
-        <w:t xml:space="preserve">2. Simple </w:t>
-      </w:r>
-      <w:proofErr w:type="gramStart"/>
-      <w:r>
-        <w:t>fill(</w:t>
-      </w:r>
-      <w:proofErr w:type="gramEnd"/>
-      <w:r>
-        <w:t>)   average of specific column</w:t>
+        <w:t xml:space="preserve">lean method: </w:t>
       </w:r>
     </w:p>
     <w:p/>
     <w:p>
-      <w:pPr>
-        <w:rPr>
-          <w:rFonts w:hint="eastAsia"/>
-        </w:rPr>
-      </w:pPr>
       <w:r>
         <w:rPr>
           <w:rFonts w:hint="eastAsia"/>
@@ -750,11 +672,6 @@
     </w:p>
     <w:p/>
     <w:p>
-      <w:pPr>
-        <w:rPr>
-          <w:rFonts w:hint="eastAsia"/>
-        </w:rPr>
-      </w:pPr>
       <w:r>
         <w:rPr>
           <w:rFonts w:hint="eastAsia"/>
@@ -778,6 +695,95 @@
 <file path=word/numbering.xml><?xml version="1.0" encoding="utf-8"?>
 <w:numbering xmlns:wpc="http://schemas.microsoft.com/office/word/2010/wordprocessingCanvas" xmlns:cx="http://schemas.microsoft.com/office/drawing/2014/chartex" xmlns:cx1="http://schemas.microsoft.com/office/drawing/2015/9/8/chartex" xmlns:cx2="http://schemas.microsoft.com/office/drawing/2015/10/21/chartex" xmlns:cx3="http://schemas.microsoft.com/office/drawing/2016/5/9/chartex" xmlns:cx4="http://schemas.microsoft.com/office/drawing/2016/5/10/chartex" xmlns:cx5="http://schemas.microsoft.com/office/drawing/2016/5/11/chartex" xmlns:cx6="http://schemas.microsoft.com/office/drawing/2016/5/12/chartex" xmlns:cx7="http://schemas.microsoft.com/office/drawing/2016/5/13/chartex" xmlns:cx8="http://schemas.microsoft.com/office/drawing/2016/5/14/chartex" xmlns:mc="http://schemas.openxmlformats.org/markup-compatibility/2006" xmlns:aink="http://schemas.microsoft.com/office/drawing/2016/ink" xmlns:am3d="http://schemas.microsoft.com/office/drawing/2017/model3d" xmlns:o="urn:schemas-microsoft-com:office:office" xmlns:oel="http://schemas.microsoft.com/office/2019/extlst" xmlns:r="http://schemas.openxmlformats.org/officeDocument/2006/relationships" xmlns:m="http://schemas.openxmlformats.org/officeDocument/2006/math" xmlns:v="urn:schemas-microsoft-com:vml" xmlns:wp14="http://schemas.microsoft.com/office/word/2010/wordprocessingDrawing" xmlns:wp="http://schemas.openxmlformats.org/drawingml/2006/wordprocessingDrawing" xmlns:w10="urn:schemas-microsoft-com:office:word" xmlns:w="http://schemas.openxmlformats.org/wordprocessingml/2006/main" xmlns:w14="http://schemas.microsoft.com/office/word/2010/wordml" xmlns:w15="http://schemas.microsoft.com/office/word/2012/wordml" xmlns:w16cex="http://schemas.microsoft.com/office/word/2018/wordml/cex" xmlns:w16cid="http://schemas.microsoft.com/office/word/2016/wordml/cid" xmlns:w16="http://schemas.microsoft.com/office/word/2018/wordml" xmlns:w16sdtdh="http://schemas.microsoft.com/office/word/2020/wordml/sdtdatahash" xmlns:w16se="http://schemas.microsoft.com/office/word/2015/wordml/symex" xmlns:wpg="http://schemas.microsoft.com/office/word/2010/wordprocessingGroup" xmlns:wpi="http://schemas.microsoft.com/office/word/2010/wordprocessingInk" xmlns:wne="http://schemas.microsoft.com/office/word/2006/wordml" xmlns:wps="http://schemas.microsoft.com/office/word/2010/wordprocessingShape" mc:Ignorable="w14 w15 w16se w16cid w16 w16cex w16sdtdh wp14">
   <w:abstractNum w:abstractNumId="0" w15:restartNumberingAfterBreak="0">
+    <w:nsid w:val="524B3D53"/>
+    <w:multiLevelType w:val="hybridMultilevel"/>
+    <w:tmpl w:val="737E32C6"/>
+    <w:lvl w:ilvl="0" w:tplc="FF4217AC">
+      <w:start w:val="1"/>
+      <w:numFmt w:val="decimal"/>
+      <w:lvlText w:val="%1."/>
+      <w:lvlJc w:val="left"/>
+      <w:pPr>
+        <w:ind w:left="360" w:hanging="360"/>
+      </w:pPr>
+      <w:rPr>
+        <w:rFonts w:hint="default"/>
+      </w:rPr>
+    </w:lvl>
+    <w:lvl w:ilvl="1" w:tplc="04090019" w:tentative="1">
+      <w:start w:val="1"/>
+      <w:numFmt w:val="lowerLetter"/>
+      <w:lvlText w:val="%2)"/>
+      <w:lvlJc w:val="left"/>
+      <w:pPr>
+        <w:ind w:left="840" w:hanging="420"/>
+      </w:pPr>
+    </w:lvl>
+    <w:lvl w:ilvl="2" w:tplc="0409001B" w:tentative="1">
+      <w:start w:val="1"/>
+      <w:numFmt w:val="lowerRoman"/>
+      <w:lvlText w:val="%3."/>
+      <w:lvlJc w:val="right"/>
+      <w:pPr>
+        <w:ind w:left="1260" w:hanging="420"/>
+      </w:pPr>
+    </w:lvl>
+    <w:lvl w:ilvl="3" w:tplc="0409000F" w:tentative="1">
+      <w:start w:val="1"/>
+      <w:numFmt w:val="decimal"/>
+      <w:lvlText w:val="%4."/>
+      <w:lvlJc w:val="left"/>
+      <w:pPr>
+        <w:ind w:left="1680" w:hanging="420"/>
+      </w:pPr>
+    </w:lvl>
+    <w:lvl w:ilvl="4" w:tplc="04090019" w:tentative="1">
+      <w:start w:val="1"/>
+      <w:numFmt w:val="lowerLetter"/>
+      <w:lvlText w:val="%5)"/>
+      <w:lvlJc w:val="left"/>
+      <w:pPr>
+        <w:ind w:left="2100" w:hanging="420"/>
+      </w:pPr>
+    </w:lvl>
+    <w:lvl w:ilvl="5" w:tplc="0409001B" w:tentative="1">
+      <w:start w:val="1"/>
+      <w:numFmt w:val="lowerRoman"/>
+      <w:lvlText w:val="%6."/>
+      <w:lvlJc w:val="right"/>
+      <w:pPr>
+        <w:ind w:left="2520" w:hanging="420"/>
+      </w:pPr>
+    </w:lvl>
+    <w:lvl w:ilvl="6" w:tplc="0409000F" w:tentative="1">
+      <w:start w:val="1"/>
+      <w:numFmt w:val="decimal"/>
+      <w:lvlText w:val="%7."/>
+      <w:lvlJc w:val="left"/>
+      <w:pPr>
+        <w:ind w:left="2940" w:hanging="420"/>
+      </w:pPr>
+    </w:lvl>
+    <w:lvl w:ilvl="7" w:tplc="04090019" w:tentative="1">
+      <w:start w:val="1"/>
+      <w:numFmt w:val="lowerLetter"/>
+      <w:lvlText w:val="%8)"/>
+      <w:lvlJc w:val="left"/>
+      <w:pPr>
+        <w:ind w:left="3360" w:hanging="420"/>
+      </w:pPr>
+    </w:lvl>
+    <w:lvl w:ilvl="8" w:tplc="0409001B" w:tentative="1">
+      <w:start w:val="1"/>
+      <w:numFmt w:val="lowerRoman"/>
+      <w:lvlText w:val="%9."/>
+      <w:lvlJc w:val="right"/>
+      <w:pPr>
+        <w:ind w:left="3780" w:hanging="420"/>
+      </w:pPr>
+    </w:lvl>
+  </w:abstractNum>
+  <w:abstractNum w:abstractNumId="1" w15:restartNumberingAfterBreak="0">
     <w:nsid w:val="5BF935AC"/>
     <w:multiLevelType w:val="hybridMultilevel"/>
     <w:tmpl w:val="570008CC"/>
@@ -867,6 +873,9 @@
     </w:lvl>
   </w:abstractNum>
   <w:num w:numId="1" w16cid:durableId="1264611006">
+    <w:abstractNumId w:val="1"/>
+  </w:num>
+  <w:num w:numId="2" w16cid:durableId="1411925212">
     <w:abstractNumId w:val="0"/>
   </w:num>
 </w:numbering>
@@ -992,6 +1001,7 @@
     <w:lsdException w:name="HTML Sample" w:semiHidden="1" w:unhideWhenUsed="1"/>
     <w:lsdException w:name="HTML Typewriter" w:semiHidden="1" w:unhideWhenUsed="1"/>
     <w:lsdException w:name="HTML Variable" w:semiHidden="1" w:unhideWhenUsed="1"/>
+    <w:lsdException w:name="Normal Table" w:semiHidden="1" w:unhideWhenUsed="1"/>
     <w:lsdException w:name="annotation subject" w:semiHidden="1" w:unhideWhenUsed="1"/>
     <w:lsdException w:name="No List" w:semiHidden="1" w:unhideWhenUsed="1"/>
     <w:lsdException w:name="Outline List 1" w:semiHidden="1" w:unhideWhenUsed="1"/>
@@ -1038,8 +1048,10 @@
     <w:lsdException w:name="Table Subtle 2" w:semiHidden="1" w:unhideWhenUsed="1"/>
     <w:lsdException w:name="Table Web 1" w:semiHidden="1" w:unhideWhenUsed="1"/>
     <w:lsdException w:name="Table Web 2" w:semiHidden="1" w:unhideWhenUsed="1"/>
+    <w:lsdException w:name="Table Web 3" w:semiHidden="1" w:unhideWhenUsed="1"/>
     <w:lsdException w:name="Balloon Text" w:semiHidden="1" w:unhideWhenUsed="1"/>
     <w:lsdException w:name="Table Grid" w:uiPriority="39"/>
+    <w:lsdException w:name="Table Theme" w:semiHidden="1" w:unhideWhenUsed="1"/>
     <w:lsdException w:name="Placeholder Text" w:semiHidden="1"/>
     <w:lsdException w:name="No Spacing" w:uiPriority="1" w:qFormat="1"/>
     <w:lsdException w:name="Light Shading" w:uiPriority="60"/>

</xml_diff>